<commit_message>
KD-1902: (squashable) adding issue's borrower info to template
</commit_message>
<xml_diff>
--- a/koha-tmpl/static_content/claiming/example/pdfbill.docx
+++ b/koha-tmpl/static_content/claiming/example/pdfbill.docx
@@ -1,6 +1,6 @@
 
 <file path=word/document.xml><?xml version="1.0" encoding="utf-8"?>
-<w:document xmlns:o="urn:schemas-microsoft-com:office:office" xmlns:r="http://schemas.openxmlformats.org/officeDocument/2006/relationships" xmlns:v="urn:schemas-microsoft-com:vml" xmlns:w="http://schemas.openxmlformats.org/wordprocessingml/2006/main" xmlns:w10="urn:schemas-microsoft-com:office:word" xmlns:wp="http://schemas.openxmlformats.org/drawingml/2006/wordprocessingDrawing">
+<w:document xmlns:o="urn:schemas-microsoft-com:office:office" xmlns:r="http://schemas.openxmlformats.org/officeDocument/2006/relationships" xmlns:v="urn:schemas-microsoft-com:vml" xmlns:w="http://schemas.openxmlformats.org/wordprocessingml/2006/main" xmlns:w10="urn:schemas-microsoft-com:office:word" xmlns:wp="http://schemas.openxmlformats.org/drawingml/2006/wordprocessingDrawing" xmlns:wps="http://schemas.microsoft.com/office/word/2010/wordprocessingShape" xmlns:wpg="http://schemas.microsoft.com/office/word/2010/wordprocessingGroup" xmlns:mc="http://schemas.openxmlformats.org/markup-compatibility/2006" xmlns:wp14="http://schemas.microsoft.com/office/word/2010/wordprocessingDrawing" xmlns:w14="http://schemas.microsoft.com/office/word/2010/wordml" mc:Ignorable="w14 wp14">
   <w:body>
     <w:p>
       <w:pPr>
@@ -354,6 +354,22 @@
         <w:tab/>
         <w:tab/>
         <w:tab/>
+      </w:r>
+      <w:r>
+        <w:rPr/>
+        <w:t>&lt;p&gt;&lt;strong&gt;Lainaajan nimi:&lt;/strong&gt; &lt;&lt;issueborname&gt;&gt; &lt;strong&gt;Nro:&lt;/strong&gt;&lt;&lt;issueborbarcode&gt;&gt;&lt;/p&gt;</w:t>
+      </w:r>
+    </w:p>
+    <w:p>
+      <w:pPr>
+        <w:pStyle w:val="Normal"/>
+        <w:rPr/>
+      </w:pPr>
+      <w:r>
+        <w:rPr/>
+        <w:tab/>
+        <w:tab/>
+        <w:tab/>
         <w:t>&lt;p&gt;Korvaus palauttamattomasta kirjastoaineistosta. Vaihtoehtoisesti voitte palauttaa aineiston ja maksaa myöhästymismaksut kirjastoon.&lt;/p&gt;&lt;br/&gt;</w:t>
       </w:r>
     </w:p>
@@ -563,32 +579,12 @@
       <w:bookmarkStart w:id="1" w:name="__DdeLink__837_598392810"/>
       <w:r>
         <w:rPr/>
-        <w:t>Ympäröi code-t</w:t>
-      </w:r>
-      <w:r>
-        <w:rPr/>
-        <w:t>ä</w:t>
-      </w:r>
-      <w:r>
-        <w:rPr/>
-        <w:t xml:space="preserve">geilla </w:t>
-      </w:r>
-      <w:r>
-        <w:rPr/>
-        <w:t>ja itemnumberilla</w:t>
-      </w:r>
-      <w:r>
-        <w:rPr/>
-        <w:t>, j</w:t>
+        <w:t>Ympäröi code-tägeilla ja itemnumberilla, j</w:t>
       </w:r>
       <w:bookmarkEnd w:id="1"/>
       <w:r>
         <w:rPr/>
-        <w:t>os haluat Kohan tarkistavan onko asiakkaalle kertynyt myöhästymismaksua</w:t>
-      </w:r>
-      <w:r>
-        <w:rPr/>
-        <w:t xml:space="preserve"> --&gt;</w:t>
+        <w:t>os haluat Kohan tarkistavan onko asiakkaalle kertynyt myöhästymismaksua --&gt;</w:t>
       </w:r>
     </w:p>
     <w:p>
@@ -602,15 +598,7 @@
       </w:r>
       <w:r>
         <w:rPr/>
-        <w:t xml:space="preserve">&lt;code </w:t>
-      </w:r>
-      <w:r>
-        <w:rPr/>
-        <w:t>data-item=”&lt;&lt;items.itemnumber&gt;&gt;”</w:t>
-      </w:r>
-      <w:r>
-        <w:rPr/>
-        <w:t>&gt;&lt;var&gt; Myöhästymismaksu:&lt;var&gt; 5&lt;/var&gt;€&lt;/code&gt;</w:t>
+        <w:t>&lt;code data-item=”&lt;&lt;items.itemnumber&gt;&gt;”&gt;&lt;var&gt; Myöhästymismaksu:&lt;var&gt; 5&lt;/var&gt;€&lt;/code&gt;</w:t>
       </w:r>
     </w:p>
     <w:p>
@@ -1038,12 +1026,11 @@
 </file>
 
 <file path=word/styles.xml><?xml version="1.0" encoding="utf-8"?>
-<w:styles xmlns:w="http://schemas.openxmlformats.org/wordprocessingml/2006/main">
+<w:styles xmlns:w="http://schemas.openxmlformats.org/wordprocessingml/2006/main" xmlns:w14="http://schemas.microsoft.com/office/word/2010/wordml" xmlns:mc="http://schemas.openxmlformats.org/markup-compatibility/2006" mc:Ignorable="w14">
   <w:docDefaults>
     <w:rPrDefault>
       <w:rPr>
         <w:rFonts w:ascii="Liberation Serif" w:hAnsi="Liberation Serif" w:eastAsia="Droid Sans Fallback" w:cs="FreeSans"/>
-        <w:sz w:val="24"/>
         <w:szCs w:val="24"/>
         <w:lang w:val="fi-FI" w:eastAsia="zh-CN" w:bidi="hi-IN"/>
       </w:rPr>
@@ -1054,6 +1041,7 @@
   </w:docDefaults>
   <w:style w:type="paragraph" w:styleId="Normal">
     <w:name w:val="Normal"/>
+    <w:qFormat/>
     <w:pPr>
       <w:widowControl w:val="false"/>
       <w:suppressAutoHyphens w:val="true"/>
@@ -1068,10 +1056,68 @@
       <w:lang w:val="fi-FI" w:eastAsia="zh-CN" w:bidi="hi-IN"/>
     </w:rPr>
   </w:style>
+  <w:style w:type="paragraph" w:styleId="Heading">
+    <w:name w:val="Heading"/>
+    <w:basedOn w:val="Normal"/>
+    <w:next w:val="TextBody"/>
+    <w:qFormat/>
+    <w:pPr>
+      <w:keepNext/>
+      <w:spacing w:before="240" w:after="120"/>
+    </w:pPr>
+    <w:rPr>
+      <w:rFonts w:ascii="Liberation Sans" w:hAnsi="Liberation Sans" w:eastAsia="Noto Sans CJK SC Regular" w:cs="FreeSans"/>
+      <w:sz w:val="28"/>
+      <w:szCs w:val="28"/>
+    </w:rPr>
+  </w:style>
+  <w:style w:type="paragraph" w:styleId="TextBody">
+    <w:name w:val="Body Text"/>
+    <w:basedOn w:val="Normal"/>
+    <w:pPr>
+      <w:spacing w:lineRule="auto" w:line="288" w:before="0" w:after="140"/>
+    </w:pPr>
+    <w:rPr/>
+  </w:style>
+  <w:style w:type="paragraph" w:styleId="List">
+    <w:name w:val="List"/>
+    <w:basedOn w:val="TextBody"/>
+    <w:pPr/>
+    <w:rPr>
+      <w:rFonts w:cs="FreeSans"/>
+    </w:rPr>
+  </w:style>
+  <w:style w:type="paragraph" w:styleId="Caption">
+    <w:name w:val="Caption"/>
+    <w:basedOn w:val="Normal"/>
+    <w:qFormat/>
+    <w:pPr>
+      <w:suppressLineNumbers/>
+      <w:spacing w:before="120" w:after="120"/>
+    </w:pPr>
+    <w:rPr>
+      <w:rFonts w:cs="FreeSans"/>
+      <w:i/>
+      <w:iCs/>
+      <w:sz w:val="24"/>
+      <w:szCs w:val="24"/>
+    </w:rPr>
+  </w:style>
+  <w:style w:type="paragraph" w:styleId="Index">
+    <w:name w:val="Index"/>
+    <w:basedOn w:val="Normal"/>
+    <w:qFormat/>
+    <w:pPr>
+      <w:suppressLineNumbers/>
+    </w:pPr>
+    <w:rPr>
+      <w:rFonts w:cs="FreeSans"/>
+    </w:rPr>
+  </w:style>
   <w:style w:type="paragraph" w:styleId="Otsikko">
     <w:name w:val="Otsikko"/>
     <w:basedOn w:val="Normal"/>
-    <w:next w:val="Leipteksti"/>
+    <w:qFormat/>
     <w:pPr>
       <w:keepNext/>
       <w:spacing w:before="240" w:after="120"/>
@@ -1085,6 +1131,7 @@
   <w:style w:type="paragraph" w:styleId="Leipteksti">
     <w:name w:val="Leipäteksti"/>
     <w:basedOn w:val="Normal"/>
+    <w:qFormat/>
     <w:pPr>
       <w:spacing w:lineRule="auto" w:line="288" w:before="0" w:after="140"/>
     </w:pPr>
@@ -1093,6 +1140,7 @@
   <w:style w:type="paragraph" w:styleId="Luettelo">
     <w:name w:val="Luettelo"/>
     <w:basedOn w:val="Leipteksti"/>
+    <w:qFormat/>
     <w:pPr/>
     <w:rPr>
       <w:rFonts w:cs="FreeSans"/>
@@ -1101,6 +1149,7 @@
   <w:style w:type="paragraph" w:styleId="Kuvaotsikko">
     <w:name w:val="Kuvaotsikko"/>
     <w:basedOn w:val="Normal"/>
+    <w:qFormat/>
     <w:pPr>
       <w:suppressLineNumbers/>
       <w:spacing w:before="120" w:after="120"/>
@@ -1116,6 +1165,7 @@
   <w:style w:type="paragraph" w:styleId="Hakemisto">
     <w:name w:val="Hakemisto"/>
     <w:basedOn w:val="Normal"/>
+    <w:qFormat/>
     <w:pPr>
       <w:suppressLineNumbers/>
     </w:pPr>

</xml_diff>